<commit_message>
created 2025 submission data and document
</commit_message>
<xml_diff>
--- a/2025-Distinction-in-Industrial-or-Community-Engagement-in-Teaching-Award/submission.docx
+++ b/2025-Distinction-in-Industrial-or-Community-Engagement-in-Teaching-Award/submission.docx
@@ -148,8 +148,13 @@
       <w:r>
         <w:t xml:space="preserve"> working with </w:t>
       </w:r>
-      <w:r>
-        <w:t xml:space="preserve">Skypunch, </w:t>
+      <w:proofErr w:type="spellStart"/>
+      <w:r>
+        <w:t>Skypunch</w:t>
+      </w:r>
+      <w:proofErr w:type="spellEnd"/>
+      <w:r>
+        <w:t xml:space="preserve">, </w:t>
       </w:r>
       <w:r>
         <w:t>an online voting system operating under Vantage Venture</w:t>
@@ -170,16 +175,26 @@
         <w:t>. The project addressed the</w:t>
       </w:r>
       <w:r>
-        <w:t xml:space="preserve"> cybersecurity and compliance challenges faced by Skypunch</w:t>
-      </w:r>
+        <w:t xml:space="preserve"> cybersecurity and compliance challenges faced by </w:t>
+      </w:r>
+      <w:proofErr w:type="spellStart"/>
+      <w:r>
+        <w:t>Skypunch</w:t>
+      </w:r>
+      <w:proofErr w:type="spellEnd"/>
       <w:r>
         <w:t xml:space="preserve"> in its journey to become federally eligible to operate in WV and nationwide</w:t>
       </w:r>
       <w:r>
         <w:t xml:space="preserve">. Students evaluated </w:t>
       </w:r>
-      <w:r>
-        <w:t xml:space="preserve">Skypunch’s </w:t>
+      <w:proofErr w:type="spellStart"/>
+      <w:r>
+        <w:t>Skypunch’s</w:t>
+      </w:r>
+      <w:proofErr w:type="spellEnd"/>
+      <w:r>
+        <w:t xml:space="preserve"> </w:t>
       </w:r>
       <w:r>
         <w:t xml:space="preserve">system controls, aligned findings with </w:t>
@@ -190,9 +205,11 @@
       <w:r>
         <w:t xml:space="preserve">recognized industry framework OWASP Levels 3 and 4, and produced detailed reports containing actionable recommendations intended for direct organizational use. I met with student teams weekly, guided their technical and analytical work, and ensured that project outcomes aligned with </w:t>
       </w:r>
+      <w:proofErr w:type="spellStart"/>
       <w:r>
         <w:t>Skypunch’s</w:t>
       </w:r>
+      <w:proofErr w:type="spellEnd"/>
       <w:r>
         <w:t xml:space="preserve"> expectations.</w:t>
       </w:r>
@@ -437,8 +454,13 @@
     </w:p>
     <w:p>
       <w:r>
-        <w:t>A primary example of my industrial engagement in teaching is my supervision of graduate capstone projects in the Business Cybersecurity Management program. During the 2025 academic year, I supervised capstone teams working with Chambers College–affiliated industry partners, including Skypunch</w:t>
-      </w:r>
+        <w:t xml:space="preserve">A primary example of my industrial engagement in teaching is my supervision of graduate capstone projects in the Business Cybersecurity Management program. During the 2025 academic year, I supervised capstone teams working with Chambers College–affiliated industry partners, including </w:t>
+      </w:r>
+      <w:proofErr w:type="spellStart"/>
+      <w:r>
+        <w:t>Skypunch</w:t>
+      </w:r>
+      <w:proofErr w:type="spellEnd"/>
       <w:r>
         <w:t xml:space="preserve">, </w:t>
       </w:r>
@@ -453,14 +475,27 @@
       </w:r>
     </w:p>
     <w:p>
-      <w:r>
-        <w:t xml:space="preserve">These capstone project </w:t>
+      <w:proofErr w:type="gramStart"/>
+      <w:r>
+        <w:t>These capstone project</w:t>
+      </w:r>
+      <w:proofErr w:type="gramEnd"/>
+      <w:r>
+        <w:t xml:space="preserve"> </w:t>
       </w:r>
       <w:r>
         <w:t>was</w:t>
       </w:r>
       <w:r>
-        <w:t xml:space="preserve"> designed to address active, real-world cybersecurity and compliance challenges rather than hypothetical or simulated case studies. For the Skypunch project, students evaluated the organization’s online voting system against Levels 3 and 4 of the Open Worldwide Application Security Project (OWASP) framework. The student team analyzed more than 66 security controls, evaluated their implementation, and identified compliance gaps.</w:t>
+        <w:t xml:space="preserve"> designed to address active, real-world cybersecurity and compliance challenges rather than hypothetical or simulated case studies. For the </w:t>
+      </w:r>
+      <w:proofErr w:type="spellStart"/>
+      <w:r>
+        <w:t>Skypunch</w:t>
+      </w:r>
+      <w:proofErr w:type="spellEnd"/>
+      <w:r>
+        <w:t xml:space="preserve"> project, students evaluated the organization’s online voting system against Levels 3 and 4 of the Open Worldwide Application Security Project (OWASP) framework. The student team analyzed more than 66 security controls, evaluated their implementation, and identified compliance gaps.</w:t>
       </w:r>
     </w:p>
     <w:p>
@@ -471,13 +506,71 @@
         <w:t>delivery</w:t>
       </w:r>
       <w:r>
-        <w:t xml:space="preserve"> was a comprehensive report outlining whether each control was followed, accompanied by detailed findings, recommendations, and actionable steps required to achieve compliance. This report was intended for direct organizational use. I met with student teams at least once per week to guide technical progress, review findings, and ensure alignment with professional expectations and partner needs. I also developed tracking tools to monitor progress and provided continuous feedback throughout the semester.</w:t>
-      </w:r>
-    </w:p>
-    <w:p>
-      <w:r>
-        <w:lastRenderedPageBreak/>
-        <w:t>This work reflects sustained industry engagement, as my collaboration with Skypunch builds upon previous years’ projects rather than restarting each cycle. The 2025 team continued work initiated by earlier cohorts, contributing to the organization’s longer-term compliance goals.</w:t>
+        <w:t xml:space="preserve"> was a comprehensive report outlining whether each control was followed, accompanied by detailed findings, recommendations, and actionable steps required to achieve compliance. </w:t>
+      </w:r>
+      <w:r>
+        <w:t xml:space="preserve">This work was conducted in alignment with guidance associated with </w:t>
+      </w:r>
+      <w:r>
+        <w:t>the WVU Cyber-resilience Resource Center</w:t>
+      </w:r>
+      <w:r>
+        <w:t>, in partnership with the Joint Force Headquarters</w:t>
+      </w:r>
+      <w:r>
+        <w:t xml:space="preserve"> at the </w:t>
+      </w:r>
+      <w:r>
+        <w:t xml:space="preserve">Department of Defense Information Network (JFHQ-DODIN) and U.S. Cyber Command. The resulting deliverables were intended for direct organizational use and to support </w:t>
+      </w:r>
+      <w:proofErr w:type="spellStart"/>
+      <w:r>
+        <w:t>Skypunch’s</w:t>
+      </w:r>
+      <w:proofErr w:type="spellEnd"/>
+      <w:r>
+        <w:t xml:space="preserve"> broader efforts toward meeting nationally recognized cybersecurity expectations.</w:t>
+      </w:r>
+    </w:p>
+    <w:p/>
+    <w:p>
+      <w:r>
+        <w:t>This report was intended for direct organizational use. I met with student teams at least once per week to guide technical progress, review findings, and ensure alignment with professional expectations and partner needs. I also developed tracking tools to monitor progress and provided continuous feedback throughout the semester.</w:t>
+      </w:r>
+      <w:r>
+        <w:t xml:space="preserve"> Please refer to the final report submitted to </w:t>
+      </w:r>
+      <w:proofErr w:type="spellStart"/>
+      <w:r>
+        <w:t>Skypunch</w:t>
+      </w:r>
+      <w:proofErr w:type="spellEnd"/>
+      <w:r>
+        <w:t>.</w:t>
+      </w:r>
+    </w:p>
+    <w:p>
+      <w:r>
+        <w:t xml:space="preserve">This work reflects sustained industry engagement, as my collaboration with </w:t>
+      </w:r>
+      <w:proofErr w:type="spellStart"/>
+      <w:r>
+        <w:t>Skypunch</w:t>
+      </w:r>
+      <w:proofErr w:type="spellEnd"/>
+      <w:r>
+        <w:t xml:space="preserve"> builds upon previous years’ projects rather than restarting each cycle. The 2025 team continued work initiated by earlier cohorts, contributing to the organization’s longer-term compliance goals.</w:t>
+      </w:r>
+      <w:r>
+        <w:t xml:space="preserve"> </w:t>
+      </w:r>
+    </w:p>
+    <w:p>
+      <w:r>
+        <w:rPr>
+          <w:highlight w:val="yellow"/>
+        </w:rPr>
+        <w:t>Please see the final project report.</w:t>
       </w:r>
     </w:p>
     <w:p>
@@ -497,70 +590,95 @@
           <w:b/>
           <w:bCs/>
         </w:rPr>
-        <w:t>Integration of Industry Standards and Professional Tools in Courses</w:t>
-      </w:r>
-    </w:p>
-    <w:p>
-      <w:r>
-        <w:t xml:space="preserve">Beyond capstone supervision, I embed industry-aligned tools, workflows, and practices throughout my cybersecurity and </w:t>
-      </w:r>
-      <w:r>
-        <w:t>MIS</w:t>
-      </w:r>
-      <w:r>
-        <w:t xml:space="preserve"> courses, including MIST400 (Advanced Information Security) and CYBR545 (Business Cybercrime Management).</w:t>
-      </w:r>
-    </w:p>
-    <w:p>
-      <w:r>
-        <w:t xml:space="preserve">In these courses, students work directly with professional technologies commonly used in </w:t>
-      </w:r>
-      <w:r>
-        <w:t xml:space="preserve">the penetration testing </w:t>
-      </w:r>
-      <w:r>
-        <w:t>industry, such as Docker, Kali Linux,</w:t>
-      </w:r>
-      <w:r>
-        <w:t xml:space="preserve"> </w:t>
-      </w:r>
-      <w:r>
-        <w:t>penetration testing frameworks, and vulnerability assessment tools. Rather than relying on third-party or paid simulation platforms, I require students to build and manage their own environments</w:t>
-      </w:r>
-      <w:r>
-        <w:t xml:space="preserve">. </w:t>
-      </w:r>
-      <w:r>
-        <w:t xml:space="preserve">Students construct simulated networks using </w:t>
-      </w:r>
-      <w:r>
-        <w:t>Dockers</w:t>
-      </w:r>
-      <w:r>
-        <w:t>, conduct system scans, investigate real vulnerabilities, and analyze root causes.</w:t>
-      </w:r>
-    </w:p>
-    <w:p>
-      <w:r>
-        <w:t>Assignments emphasize documentation and reporting formats consistent with professional cybersecurity practice. This approach ensures that engagement with industry standards is sustained throughout the course and not limited to a single project or activity.</w:t>
-      </w:r>
-    </w:p>
-    <w:p>
+        <w:t xml:space="preserve">Integration of Industry Standards and Professional Tools in </w:t>
+      </w:r>
       <w:r>
         <w:rPr>
           <w:b/>
           <w:bCs/>
         </w:rPr>
-        <w:t>[Evidence: Lab instructions, homework assignments, screenshots of student-built environments, course modules]</w:t>
-      </w:r>
-    </w:p>
-    <w:p>
-      <w:r>
-        <w:pict w14:anchorId="051B72BA">
-          <v:rect id="_x0000_i1027" style="width:0;height:1.5pt" o:hralign="center" o:hrstd="t" o:hr="t" fillcolor="#a0a0a0" stroked="f"/>
-        </w:pict>
-      </w:r>
-    </w:p>
+        <w:t>Courses</w:t>
+      </w:r>
+      <w:r>
+        <w:rPr>
+          <w:rFonts w:hint="cs"/>
+          <w:b/>
+          <w:bCs/>
+          <w:rtl/>
+        </w:rPr>
+        <w:t xml:space="preserve"> </w:t>
+      </w:r>
+      <w:r>
+        <w:rPr>
+          <w:b/>
+          <w:bCs/>
+        </w:rPr>
+        <w:t>(</w:t>
+      </w:r>
+      <w:r>
+        <w:rPr>
+          <w:b/>
+          <w:bCs/>
+        </w:rPr>
+        <w:t>MIST400 and CYBR545).</w:t>
+      </w:r>
+    </w:p>
+    <w:p>
+      <w:r>
+        <w:t xml:space="preserve">Beyond capstone supervision, I embed industry-aligned tools, workflows, and practices throughout my cybersecurity and </w:t>
+      </w:r>
+      <w:r>
+        <w:t>MIS</w:t>
+      </w:r>
+      <w:r>
+        <w:t xml:space="preserve"> courses, including MIST400 (Advanced Information Security) and CYBR545 (Business Cybercrime Management).</w:t>
+      </w:r>
+    </w:p>
+    <w:p>
+      <w:r>
+        <w:t xml:space="preserve">In these courses, students work directly with professional technologies commonly used in </w:t>
+      </w:r>
+      <w:r>
+        <w:t xml:space="preserve">the penetration testing </w:t>
+      </w:r>
+      <w:r>
+        <w:t>industry, such as Docker, Kali Linux,</w:t>
+      </w:r>
+      <w:r>
+        <w:t xml:space="preserve"> </w:t>
+      </w:r>
+      <w:r>
+        <w:t>penetration testing frameworks, and vulnerability assessment tools. Rather than relying on third-party or paid simulation platforms, I require students to build and manage their own environments</w:t>
+      </w:r>
+      <w:r>
+        <w:t xml:space="preserve">. </w:t>
+      </w:r>
+      <w:r>
+        <w:t xml:space="preserve">Students construct simulated networks using </w:t>
+      </w:r>
+      <w:r>
+        <w:t>Dockers</w:t>
+      </w:r>
+      <w:r>
+        <w:t>, conduct system scans, investigate real vulnerabilities, and analyze root causes.</w:t>
+      </w:r>
+    </w:p>
+    <w:p>
+      <w:r>
+        <w:t>Assignments emphasize documentation and reporting formats consistent with professional cybersecurity practice. This approach ensures that engagement with industry standards is sustained throughout the course and not limited to a single project or activity.</w:t>
+      </w:r>
+    </w:p>
+    <w:p>
+      <w:r>
+        <w:rPr>
+          <w:b/>
+          <w:bCs/>
+          <w:highlight w:val="yellow"/>
+        </w:rPr>
+        <w:t>Please see the syllabi and some examples of class assessments.</w:t>
+      </w:r>
+    </w:p>
+    <w:p/>
     <w:p>
       <w:pPr>
         <w:pStyle w:val="ListParagraph"/>
@@ -608,6 +726,7 @@
     </w:p>
     <w:p>
       <w:r>
+        <w:lastRenderedPageBreak/>
         <w:t>As part of this program, I delivered a hands-on workshop on User Interface and User Experience (UI/UX) design for high school students. The workshop introduced applied computing concepts with a focus on accessibility, usability, and user-centered design. Students were exposed to how design decisions impact real users and communities, reinforcing the importance of inclusive and practical technology development.</w:t>
       </w:r>
     </w:p>
@@ -617,22 +736,18 @@
       </w:r>
     </w:p>
     <w:p>
-      <w:r>
-        <w:rPr>
-          <w:b/>
-          <w:bCs/>
-        </w:rPr>
-        <w:lastRenderedPageBreak/>
-        <w:t>[Evidence: GHA program schedule, workshop slides, participation confirmation, outreach materials]</w:t>
-      </w:r>
-    </w:p>
-    <w:p>
-      <w:r>
-        <w:pict w14:anchorId="090CFA81">
-          <v:rect id="_x0000_i1028" style="width:0;height:1.5pt" o:hralign="center" o:hrstd="t" o:hr="t" fillcolor="#a0a0a0" stroked="f"/>
-        </w:pict>
-      </w:r>
-    </w:p>
+      <w:hyperlink r:id="rId7" w:history="1">
+        <w:r>
+          <w:rPr>
+            <w:rStyle w:val="Hyperlink"/>
+            <w:b/>
+            <w:bCs/>
+          </w:rPr>
+          <w:t>Please see the website I designed for this workshop.</w:t>
+        </w:r>
+      </w:hyperlink>
+    </w:p>
+    <w:p/>
     <w:p>
       <w:pPr>
         <w:pStyle w:val="ListParagraph"/>
@@ -665,95 +780,28 @@
     </w:p>
     <w:p>
       <w:r>
-        <w:rPr>
-          <w:b/>
-          <w:bCs/>
-        </w:rPr>
-        <w:t>[Evidence: Student feedback, course evaluations, partner feedback, sample student deliverables]</w:t>
-      </w:r>
-    </w:p>
-    <w:p>
-      <w:r>
-        <w:pict w14:anchorId="51F2CB6D">
-          <v:rect id="_x0000_i1029" style="width:0;height:1.5pt" o:hralign="center" o:hrstd="t" o:hr="t" fillcolor="#a0a0a0" stroked="f"/>
-        </w:pict>
-      </w:r>
-    </w:p>
-    <w:p>
-      <w:pPr>
-        <w:pStyle w:val="ListParagraph"/>
-        <w:numPr>
-          <w:ilvl w:val="0"/>
-          <w:numId w:val="15"/>
-        </w:numPr>
-        <w:rPr>
-          <w:b/>
-          <w:bCs/>
-        </w:rPr>
-      </w:pPr>
-      <w:r>
-        <w:rPr>
-          <w:b/>
-          <w:bCs/>
-        </w:rPr>
-        <w:t>Documentation and Eligibility Compliance</w:t>
-      </w:r>
-    </w:p>
-    <w:p>
-      <w:r>
-        <w:t>All engagement activities described in this report are documented in Digital Measures and fall within the eligibility period for the Dean’s Distinction in Industrial or Community Engagement in Teaching award. Supporting materials—including syllabi, assignments, project descriptions, reports, and outreach documentation—can be provided via Digital Measures or a GitHub repository upon request.</w:t>
-      </w:r>
-    </w:p>
-    <w:p>
-      <w:r>
-        <w:rPr>
-          <w:b/>
-          <w:bCs/>
-        </w:rPr>
-        <w:t>[Evidence: Digital Measures records, GitHub links]</w:t>
-      </w:r>
-    </w:p>
-    <w:p>
-      <w:r>
-        <w:pict w14:anchorId="6A730703">
-          <v:rect id="_x0000_i1030" style="width:0;height:1.5pt" o:hralign="center" o:hrstd="t" o:hr="t" fillcolor="#a0a0a0" stroked="f"/>
-        </w:pict>
-      </w:r>
-    </w:p>
-    <w:p>
-      <w:pPr>
-        <w:pStyle w:val="ListParagraph"/>
-        <w:numPr>
-          <w:ilvl w:val="0"/>
-          <w:numId w:val="15"/>
-        </w:numPr>
-        <w:rPr>
-          <w:b/>
-          <w:bCs/>
-        </w:rPr>
-      </w:pPr>
-      <w:r>
-        <w:rPr>
-          <w:b/>
-          <w:bCs/>
-        </w:rPr>
-        <w:t>Closing Statement</w:t>
-      </w:r>
-    </w:p>
-    <w:p>
-      <w:r>
         <w:t>Through the integration of industry partnerships, applied standards, and community-based teaching activities, my goal is to create learning environments that closely mirror professional practice while serving broader community needs. My approach emphasizes applied learning, sustained engagement, and meaningful collaboration between students, industry partners, and the community. These efforts reflect my ongoing commitment to industrial and community engagement in teaching.</w:t>
       </w:r>
     </w:p>
     <w:p/>
     <w:p>
       <w:r>
-        <w:lastRenderedPageBreak/>
+        <w:t>Thank you,</w:t>
+      </w:r>
+    </w:p>
+    <w:p>
+      <w:r>
+        <w:t>Mohammad Jamil Ahmad</w:t>
+      </w:r>
+    </w:p>
+    <w:p/>
+    <w:p>
+      <w:r>
         <w:t xml:space="preserve"> </w:t>
       </w:r>
     </w:p>
     <w:sectPr>
-      <w:footerReference w:type="default" r:id="rId7"/>
+      <w:footerReference w:type="default" r:id="rId8"/>
       <w:pgSz w:w="12240" w:h="15840"/>
       <w:pgMar w:top="1440" w:right="1440" w:bottom="1440" w:left="1440" w:header="720" w:footer="720" w:gutter="0"/>
       <w:cols w:space="720"/>
@@ -3653,6 +3701,7 @@
   <w:style w:type="character" w:default="1" w:styleId="DefaultParagraphFont">
     <w:name w:val="Default Paragraph Font"/>
     <w:uiPriority w:val="1"/>
+    <w:semiHidden/>
     <w:unhideWhenUsed/>
   </w:style>
   <w:style w:type="table" w:default="1" w:styleId="TableNormal">

</xml_diff>